<commit_message>
add steps to the screenshots
</commit_message>
<xml_diff>
--- a/Installing gitbash.docx
+++ b/Installing gitbash.docx
@@ -3,9 +3,35 @@
 <w:document xmlns:wpc="http://schemas.microsoft.com/office/word/2010/wordprocessingCanvas" xmlns:cx="http://schemas.microsoft.com/office/drawing/2014/chartex" xmlns:cx1="http://schemas.microsoft.com/office/drawing/2015/9/8/chartex" xmlns:cx2="http://schemas.microsoft.com/office/drawing/2015/10/21/chartex" xmlns:cx3="http://schemas.microsoft.com/office/drawing/2016/5/9/chartex" xmlns:cx4="http://schemas.microsoft.com/office/drawing/2016/5/10/chartex" xmlns:cx5="http://schemas.microsoft.com/office/drawing/2016/5/11/chartex" xmlns:cx6="http://schemas.microsoft.com/office/drawing/2016/5/12/chartex" xmlns:cx7="http://schemas.microsoft.com/office/drawing/2016/5/13/chartex" xmlns:cx8="http://schemas.microsoft.com/office/drawing/2016/5/14/chartex" xmlns:mc="http://schemas.openxmlformats.org/markup-compatibility/2006" xmlns:aink="http://schemas.microsoft.com/office/drawing/2016/ink" xmlns:am3d="http://schemas.microsoft.com/office/drawing/2017/model3d" xmlns:o="urn:schemas-microsoft-com:office:office" xmlns:r="http://schemas.openxmlformats.org/officeDocument/2006/relationships" xmlns:m="http://schemas.openxmlformats.org/officeDocument/2006/math" xmlns:v="urn:schemas-microsoft-com:vml" xmlns:wp14="http://schemas.microsoft.com/office/word/2010/wordprocessingDrawing" xmlns:wp="http://schemas.openxmlformats.org/drawingml/2006/wordprocessingDrawing" xmlns:w10="urn:schemas-microsoft-com:office:word" xmlns:w="http://schemas.openxmlformats.org/wordprocessingml/2006/main" xmlns:w14="http://schemas.microsoft.com/office/word/2010/wordml" xmlns:w15="http://schemas.microsoft.com/office/word/2012/wordml" xmlns:w16cex="http://schemas.microsoft.com/office/word/2018/wordml/cex" xmlns:w16cid="http://schemas.microsoft.com/office/word/2016/wordml/cid" xmlns:w16="http://schemas.microsoft.com/office/word/2018/wordml" xmlns:w16se="http://schemas.microsoft.com/office/word/2015/wordml/symex" xmlns:wpg="http://schemas.microsoft.com/office/word/2010/wordprocessingGroup" xmlns:wpi="http://schemas.microsoft.com/office/word/2010/wordprocessingInk" xmlns:wne="http://schemas.microsoft.com/office/word/2006/wordml" xmlns:wps="http://schemas.microsoft.com/office/word/2010/wordprocessingShape" mc:Ignorable="w14 w15 w16se w16cid w16 w16cex wp14">
   <w:body>
     <w:p>
-      <w:r>
-        <w:drawing>
-          <wp:inline distT="0" distB="0" distL="0" distR="0" wp14:anchorId="04D1BCF2" wp14:editId="4A7DB7F2">
+      <w:hyperlink r:id="rId4" w:history="1">
+        <w:r>
+          <w:rPr>
+            <w:rStyle w:val="Hyperlink"/>
+          </w:rPr>
+          <w:t>https://git-scm.com/downloads</w:t>
+        </w:r>
+      </w:hyperlink>
+      <w:r>
+        <w:t xml:space="preserve">  </w:t>
+      </w:r>
+    </w:p>
+    <w:p>
+      <w:r>
+        <w:t>Click windows (if on windows) – steps might be slightly different for mac just just follow on screen instructions</w:t>
+      </w:r>
+    </w:p>
+    <w:p>
+      <w:r>
+        <w:t>Should see below screen. Download should happen immediately, if not press ‘click here to download manually’</w:t>
+      </w:r>
+    </w:p>
+    <w:p>
+      <w:r>
+        <w:rPr>
+          <w:noProof/>
+        </w:rPr>
+        <w:drawing>
+          <wp:inline distT="0" distB="0" distL="0" distR="0" wp14:anchorId="3D5099DF" wp14:editId="582BE2FE">
             <wp:extent cx="5731510" cy="3545840"/>
             <wp:effectExtent l="0" t="0" r="2540" b="0"/>
             <wp:docPr id="1" name="Picture 1"/>
@@ -20,7 +46,7 @@
                     <pic:cNvPicPr/>
                   </pic:nvPicPr>
                   <pic:blipFill>
-                    <a:blip r:embed="rId4"/>
+                    <a:blip r:embed="rId5"/>
                     <a:stretch>
                       <a:fillRect/>
                     </a:stretch>
@@ -41,11 +67,18 @@
         </w:drawing>
       </w:r>
     </w:p>
-    <w:p/>
-    <w:p>
-      <w:r>
-        <w:drawing>
-          <wp:inline distT="0" distB="0" distL="0" distR="0" wp14:anchorId="57494DCA" wp14:editId="64DF908B">
+    <w:p>
+      <w:r>
+        <w:t>Go to start menu on computer and type git and click git setup, this should open:</w:t>
+      </w:r>
+    </w:p>
+    <w:p>
+      <w:r>
+        <w:rPr>
+          <w:noProof/>
+        </w:rPr>
+        <w:drawing>
+          <wp:inline distT="0" distB="0" distL="0" distR="0" wp14:anchorId="26B00217" wp14:editId="494D01B3">
             <wp:extent cx="4412362" cy="3619814"/>
             <wp:effectExtent l="0" t="0" r="7620" b="0"/>
             <wp:docPr id="2" name="Picture 2"/>
@@ -60,7 +93,7 @@
                     <pic:cNvPicPr/>
                   </pic:nvPicPr>
                   <pic:blipFill>
-                    <a:blip r:embed="rId5"/>
+                    <a:blip r:embed="rId6"/>
                     <a:stretch>
                       <a:fillRect/>
                     </a:stretch>
@@ -81,12 +114,20 @@
         </w:drawing>
       </w:r>
     </w:p>
+    <w:p>
+      <w:r>
+        <w:lastRenderedPageBreak/>
+        <w:t>Click next</w:t>
+      </w:r>
+    </w:p>
     <w:p/>
     <w:p>
       <w:r>
-        <w:lastRenderedPageBreak/>
-        <w:drawing>
-          <wp:inline distT="0" distB="0" distL="0" distR="0" wp14:anchorId="5226AC21" wp14:editId="76691E52">
+        <w:rPr>
+          <w:noProof/>
+        </w:rPr>
+        <w:drawing>
+          <wp:inline distT="0" distB="0" distL="0" distR="0" wp14:anchorId="2A470599" wp14:editId="01AE82B2">
             <wp:extent cx="4389500" cy="3589331"/>
             <wp:effectExtent l="0" t="0" r="0" b="0"/>
             <wp:docPr id="4" name="Picture 4"/>
@@ -101,7 +142,7 @@
                     <pic:cNvPicPr/>
                   </pic:nvPicPr>
                   <pic:blipFill>
-                    <a:blip r:embed="rId6"/>
+                    <a:blip r:embed="rId7"/>
                     <a:stretch>
                       <a:fillRect/>
                     </a:stretch>
@@ -124,8 +165,16 @@
     </w:p>
     <w:p>
       <w:r>
-        <w:drawing>
-          <wp:inline distT="0" distB="0" distL="0" distR="0" wp14:anchorId="72CD59BA" wp14:editId="2BF6E52B">
+        <w:t>Give it file path to set up git, C:\Users\name and press next</w:t>
+      </w:r>
+    </w:p>
+    <w:p>
+      <w:r>
+        <w:rPr>
+          <w:noProof/>
+        </w:rPr>
+        <w:drawing>
+          <wp:inline distT="0" distB="0" distL="0" distR="0" wp14:anchorId="1ED89E6A" wp14:editId="77420161">
             <wp:extent cx="4419983" cy="3627434"/>
             <wp:effectExtent l="0" t="0" r="0" b="0"/>
             <wp:docPr id="5" name="Picture 5"/>
@@ -140,7 +189,7 @@
                     <pic:cNvPicPr/>
                   </pic:nvPicPr>
                   <pic:blipFill>
-                    <a:blip r:embed="rId7"/>
+                    <a:blip r:embed="rId8"/>
                     <a:stretch>
                       <a:fillRect/>
                     </a:stretch>
@@ -163,9 +212,17 @@
     </w:p>
     <w:p>
       <w:r>
+        <w:t xml:space="preserve">Leave default options, press next </w:t>
+      </w:r>
+    </w:p>
+    <w:p>
+      <w:r>
+        <w:rPr>
+          <w:noProof/>
+        </w:rPr>
         <w:lastRenderedPageBreak/>
         <w:drawing>
-          <wp:inline distT="0" distB="0" distL="0" distR="0" wp14:anchorId="6AA05909" wp14:editId="27B62A8C">
+          <wp:inline distT="0" distB="0" distL="0" distR="0" wp14:anchorId="3A3BD1E9" wp14:editId="23F0B23C">
             <wp:extent cx="4412362" cy="3612193"/>
             <wp:effectExtent l="0" t="0" r="7620" b="7620"/>
             <wp:docPr id="6" name="Picture 6"/>
@@ -180,7 +237,7 @@
                     <pic:cNvPicPr/>
                   </pic:nvPicPr>
                   <pic:blipFill>
-                    <a:blip r:embed="rId8"/>
+                    <a:blip r:embed="rId9"/>
                     <a:stretch>
                       <a:fillRect/>
                     </a:stretch>
@@ -203,8 +260,16 @@
     </w:p>
     <w:p>
       <w:r>
-        <w:drawing>
-          <wp:inline distT="0" distB="0" distL="0" distR="0" wp14:anchorId="02458ED5" wp14:editId="166BED8A">
+        <w:t>Press next</w:t>
+      </w:r>
+    </w:p>
+    <w:p>
+      <w:r>
+        <w:rPr>
+          <w:noProof/>
+        </w:rPr>
+        <w:drawing>
+          <wp:inline distT="0" distB="0" distL="0" distR="0" wp14:anchorId="63F2726C" wp14:editId="671C9623">
             <wp:extent cx="4412362" cy="3589331"/>
             <wp:effectExtent l="0" t="0" r="7620" b="0"/>
             <wp:docPr id="7" name="Picture 7"/>
@@ -219,7 +284,7 @@
                     <pic:cNvPicPr/>
                   </pic:nvPicPr>
                   <pic:blipFill>
-                    <a:blip r:embed="rId9"/>
+                    <a:blip r:embed="rId10"/>
                     <a:stretch>
                       <a:fillRect/>
                     </a:stretch>
@@ -242,9 +307,17 @@
     </w:p>
     <w:p>
       <w:r>
+        <w:t>Press next – leave vim as default text editor</w:t>
+      </w:r>
+    </w:p>
+    <w:p>
+      <w:r>
+        <w:rPr>
+          <w:noProof/>
+        </w:rPr>
         <w:lastRenderedPageBreak/>
         <w:drawing>
-          <wp:inline distT="0" distB="0" distL="0" distR="0" wp14:anchorId="21B448D1" wp14:editId="4BBA6C83">
+          <wp:inline distT="0" distB="0" distL="0" distR="0" wp14:anchorId="4EB8B50D" wp14:editId="1F0682A0">
             <wp:extent cx="4419983" cy="3619814"/>
             <wp:effectExtent l="0" t="0" r="0" b="0"/>
             <wp:docPr id="8" name="Picture 8"/>
@@ -259,7 +332,7 @@
                     <pic:cNvPicPr/>
                   </pic:nvPicPr>
                   <pic:blipFill>
-                    <a:blip r:embed="rId10"/>
+                    <a:blip r:embed="rId11"/>
                     <a:stretch>
                       <a:fillRect/>
                     </a:stretch>
@@ -282,8 +355,16 @@
     </w:p>
     <w:p>
       <w:r>
-        <w:drawing>
-          <wp:inline distT="0" distB="0" distL="0" distR="0" wp14:anchorId="0B23128A" wp14:editId="18F97AFA">
+        <w:t>Let git decide – press next</w:t>
+      </w:r>
+    </w:p>
+    <w:p>
+      <w:r>
+        <w:rPr>
+          <w:noProof/>
+        </w:rPr>
+        <w:drawing>
+          <wp:inline distT="0" distB="0" distL="0" distR="0" wp14:anchorId="57CDF1DD" wp14:editId="12C49EE7">
             <wp:extent cx="4435224" cy="3612193"/>
             <wp:effectExtent l="0" t="0" r="3810" b="7620"/>
             <wp:docPr id="9" name="Picture 9"/>
@@ -298,7 +379,7 @@
                     <pic:cNvPicPr/>
                   </pic:nvPicPr>
                   <pic:blipFill>
-                    <a:blip r:embed="rId11"/>
+                    <a:blip r:embed="rId12"/>
                     <a:stretch>
                       <a:fillRect/>
                     </a:stretch>
@@ -321,9 +402,17 @@
     </w:p>
     <w:p>
       <w:r>
+        <w:t>Press next</w:t>
+      </w:r>
+    </w:p>
+    <w:p>
+      <w:r>
+        <w:rPr>
+          <w:noProof/>
+        </w:rPr>
         <w:lastRenderedPageBreak/>
         <w:drawing>
-          <wp:inline distT="0" distB="0" distL="0" distR="0" wp14:anchorId="25C2230A" wp14:editId="330FFF70">
+          <wp:inline distT="0" distB="0" distL="0" distR="0" wp14:anchorId="1C10C1D0" wp14:editId="49E7FD63">
             <wp:extent cx="4450466" cy="3596952"/>
             <wp:effectExtent l="0" t="0" r="7620" b="3810"/>
             <wp:docPr id="10" name="Picture 10"/>
@@ -338,7 +427,7 @@
                     <pic:cNvPicPr/>
                   </pic:nvPicPr>
                   <pic:blipFill>
-                    <a:blip r:embed="rId12"/>
+                    <a:blip r:embed="rId13"/>
                     <a:stretch>
                       <a:fillRect/>
                     </a:stretch>
@@ -361,8 +450,16 @@
     </w:p>
     <w:p>
       <w:r>
-        <w:drawing>
-          <wp:inline distT="0" distB="0" distL="0" distR="0" wp14:anchorId="09A5EACC" wp14:editId="0F6D5CA8">
+        <w:t>Press next</w:t>
+      </w:r>
+    </w:p>
+    <w:p>
+      <w:r>
+        <w:rPr>
+          <w:noProof/>
+        </w:rPr>
+        <w:drawing>
+          <wp:inline distT="0" distB="0" distL="0" distR="0" wp14:anchorId="63F09AFA" wp14:editId="207644C2">
             <wp:extent cx="4404742" cy="3604572"/>
             <wp:effectExtent l="0" t="0" r="0" b="0"/>
             <wp:docPr id="11" name="Picture 11"/>
@@ -377,7 +474,7 @@
                     <pic:cNvPicPr/>
                   </pic:nvPicPr>
                   <pic:blipFill>
-                    <a:blip r:embed="rId13"/>
+                    <a:blip r:embed="rId14"/>
                     <a:stretch>
                       <a:fillRect/>
                     </a:stretch>
@@ -400,9 +497,17 @@
     </w:p>
     <w:p>
       <w:r>
+        <w:t>Press next</w:t>
+      </w:r>
+    </w:p>
+    <w:p>
+      <w:r>
+        <w:rPr>
+          <w:noProof/>
+        </w:rPr>
         <w:lastRenderedPageBreak/>
         <w:drawing>
-          <wp:inline distT="0" distB="0" distL="0" distR="0" wp14:anchorId="78B3D68F" wp14:editId="47982039">
+          <wp:inline distT="0" distB="0" distL="0" distR="0" wp14:anchorId="74389B71" wp14:editId="3AB03D81">
             <wp:extent cx="4465707" cy="3642676"/>
             <wp:effectExtent l="0" t="0" r="0" b="0"/>
             <wp:docPr id="12" name="Picture 12"/>
@@ -417,7 +522,7 @@
                     <pic:cNvPicPr/>
                   </pic:nvPicPr>
                   <pic:blipFill>
-                    <a:blip r:embed="rId14"/>
+                    <a:blip r:embed="rId15"/>
                     <a:stretch>
                       <a:fillRect/>
                     </a:stretch>
@@ -440,8 +545,16 @@
     </w:p>
     <w:p>
       <w:r>
-        <w:drawing>
-          <wp:inline distT="0" distB="0" distL="0" distR="0" wp14:anchorId="1846D05E" wp14:editId="74189D0D">
+        <w:t>Press next</w:t>
+      </w:r>
+    </w:p>
+    <w:p>
+      <w:r>
+        <w:rPr>
+          <w:noProof/>
+        </w:rPr>
+        <w:drawing>
+          <wp:inline distT="0" distB="0" distL="0" distR="0" wp14:anchorId="163456A8" wp14:editId="70ED27DF">
             <wp:extent cx="4450466" cy="3642676"/>
             <wp:effectExtent l="0" t="0" r="7620" b="0"/>
             <wp:docPr id="13" name="Picture 13"/>
@@ -456,7 +569,7 @@
                     <pic:cNvPicPr/>
                   </pic:nvPicPr>
                   <pic:blipFill>
-                    <a:blip r:embed="rId15"/>
+                    <a:blip r:embed="rId16"/>
                     <a:stretch>
                       <a:fillRect/>
                     </a:stretch>
@@ -479,9 +592,17 @@
     </w:p>
     <w:p>
       <w:r>
+        <w:t>Press next</w:t>
+      </w:r>
+    </w:p>
+    <w:p>
+      <w:r>
+        <w:rPr>
+          <w:noProof/>
+        </w:rPr>
         <w:lastRenderedPageBreak/>
         <w:drawing>
-          <wp:inline distT="0" distB="0" distL="0" distR="0" wp14:anchorId="2A1569FD" wp14:editId="6049C13C">
+          <wp:inline distT="0" distB="0" distL="0" distR="0" wp14:anchorId="551F82BB" wp14:editId="34E72F5A">
             <wp:extent cx="4374259" cy="3589331"/>
             <wp:effectExtent l="0" t="0" r="7620" b="0"/>
             <wp:docPr id="14" name="Picture 14"/>
@@ -496,7 +617,7 @@
                     <pic:cNvPicPr/>
                   </pic:nvPicPr>
                   <pic:blipFill>
-                    <a:blip r:embed="rId16"/>
+                    <a:blip r:embed="rId17"/>
                     <a:stretch>
                       <a:fillRect/>
                     </a:stretch>
@@ -519,8 +640,16 @@
     </w:p>
     <w:p>
       <w:r>
-        <w:drawing>
-          <wp:inline distT="0" distB="0" distL="0" distR="0" wp14:anchorId="70DA8DDC" wp14:editId="74D95AB8">
+        <w:t>Press next</w:t>
+      </w:r>
+    </w:p>
+    <w:p>
+      <w:r>
+        <w:rPr>
+          <w:noProof/>
+        </w:rPr>
+        <w:drawing>
+          <wp:inline distT="0" distB="0" distL="0" distR="0" wp14:anchorId="24106D5C" wp14:editId="254017D9">
             <wp:extent cx="4465707" cy="3619814"/>
             <wp:effectExtent l="0" t="0" r="0" b="0"/>
             <wp:docPr id="15" name="Picture 15"/>
@@ -535,7 +664,7 @@
                     <pic:cNvPicPr/>
                   </pic:nvPicPr>
                   <pic:blipFill>
-                    <a:blip r:embed="rId17"/>
+                    <a:blip r:embed="rId18"/>
                     <a:stretch>
                       <a:fillRect/>
                     </a:stretch>
@@ -558,9 +687,17 @@
     </w:p>
     <w:p>
       <w:r>
+        <w:t>Press next</w:t>
+      </w:r>
+    </w:p>
+    <w:p>
+      <w:r>
+        <w:rPr>
+          <w:noProof/>
+        </w:rPr>
         <w:lastRenderedPageBreak/>
         <w:drawing>
-          <wp:inline distT="0" distB="0" distL="0" distR="0" wp14:anchorId="599B924B" wp14:editId="2A2CFA89">
+          <wp:inline distT="0" distB="0" distL="0" distR="0" wp14:anchorId="26DFA6DE" wp14:editId="6D114D9D">
             <wp:extent cx="4427604" cy="3627434"/>
             <wp:effectExtent l="0" t="0" r="0" b="0"/>
             <wp:docPr id="16" name="Picture 16"/>
@@ -575,7 +712,7 @@
                     <pic:cNvPicPr/>
                   </pic:nvPicPr>
                   <pic:blipFill>
-                    <a:blip r:embed="rId18"/>
+                    <a:blip r:embed="rId19"/>
                     <a:stretch>
                       <a:fillRect/>
                     </a:stretch>
@@ -598,8 +735,16 @@
     </w:p>
     <w:p>
       <w:r>
-        <w:drawing>
-          <wp:inline distT="0" distB="0" distL="0" distR="0" wp14:anchorId="33C90148" wp14:editId="7A55090E">
+        <w:t>Leave unticked and press install</w:t>
+      </w:r>
+    </w:p>
+    <w:p>
+      <w:r>
+        <w:rPr>
+          <w:noProof/>
+        </w:rPr>
+        <w:drawing>
+          <wp:inline distT="0" distB="0" distL="0" distR="0" wp14:anchorId="4BDB7E5D" wp14:editId="3E8B9937">
             <wp:extent cx="4480948" cy="3635055"/>
             <wp:effectExtent l="0" t="0" r="0" b="3810"/>
             <wp:docPr id="17" name="Picture 17"/>
@@ -614,7 +759,7 @@
                     <pic:cNvPicPr/>
                   </pic:nvPicPr>
                   <pic:blipFill>
-                    <a:blip r:embed="rId19"/>
+                    <a:blip r:embed="rId20"/>
                     <a:stretch>
                       <a:fillRect/>
                     </a:stretch>
@@ -637,9 +782,25 @@
     </w:p>
     <w:p>
       <w:r>
+        <w:t>Once installed, will appear. Can untick view release notes. Press finish.</w:t>
+      </w:r>
+    </w:p>
+    <w:p/>
+    <w:p/>
+    <w:p/>
+    <w:p>
+      <w:r>
         <w:lastRenderedPageBreak/>
-        <w:drawing>
-          <wp:inline distT="0" distB="0" distL="0" distR="0" wp14:anchorId="5BB09D9E" wp14:editId="0A3BFBA7">
+        <w:t>To open git bash:</w:t>
+      </w:r>
+    </w:p>
+    <w:p>
+      <w:r>
+        <w:rPr>
+          <w:noProof/>
+        </w:rPr>
+        <w:drawing>
+          <wp:inline distT="0" distB="0" distL="0" distR="0" wp14:anchorId="0C81AE3F" wp14:editId="66066380">
             <wp:extent cx="5731510" cy="2951480"/>
             <wp:effectExtent l="0" t="0" r="2540" b="1270"/>
             <wp:docPr id="18" name="Picture 18"/>
@@ -654,7 +815,7 @@
                     <pic:cNvPicPr/>
                   </pic:nvPicPr>
                   <pic:blipFill>
-                    <a:blip r:embed="rId20"/>
+                    <a:blip r:embed="rId21"/>
                     <a:stretch>
                       <a:fillRect/>
                     </a:stretch>
@@ -677,8 +838,16 @@
     </w:p>
     <w:p>
       <w:r>
-        <w:drawing>
-          <wp:inline distT="0" distB="0" distL="0" distR="0" wp14:anchorId="3536EEE4" wp14:editId="3F60DB01">
+        <w:t>Now search for git bash in home – this is what we will use to learn git commands</w:t>
+      </w:r>
+    </w:p>
+    <w:p>
+      <w:r>
+        <w:rPr>
+          <w:noProof/>
+        </w:rPr>
+        <w:drawing>
+          <wp:inline distT="0" distB="0" distL="0" distR="0" wp14:anchorId="1E2423AE" wp14:editId="6B799F8D">
             <wp:extent cx="5669771" cy="3421677"/>
             <wp:effectExtent l="0" t="0" r="7620" b="7620"/>
             <wp:docPr id="19" name="Picture 19"/>
@@ -693,7 +862,7 @@
                     <pic:cNvPicPr/>
                   </pic:nvPicPr>
                   <pic:blipFill>
-                    <a:blip r:embed="rId21"/>
+                    <a:blip r:embed="rId22"/>
                     <a:stretch>
                       <a:fillRect/>
                     </a:stretch>
@@ -712,6 +881,11 @@
             </a:graphic>
           </wp:inline>
         </w:drawing>
+      </w:r>
+    </w:p>
+    <w:p>
+      <w:r>
+        <w:t>This should appear but writing may be different.</w:t>
       </w:r>
     </w:p>
     <w:sectPr>
@@ -1150,6 +1324,29 @@
     <w:semiHidden/>
     <w:unhideWhenUsed/>
   </w:style>
+  <w:style w:type="character" w:styleId="Hyperlink">
+    <w:name w:val="Hyperlink"/>
+    <w:basedOn w:val="DefaultParagraphFont"/>
+    <w:uiPriority w:val="99"/>
+    <w:unhideWhenUsed/>
+    <w:rsid w:val="00433F7A"/>
+    <w:rPr>
+      <w:color w:val="0563C1" w:themeColor="hyperlink"/>
+      <w:u w:val="single"/>
+    </w:rPr>
+  </w:style>
+  <w:style w:type="character" w:styleId="UnresolvedMention">
+    <w:name w:val="Unresolved Mention"/>
+    <w:basedOn w:val="DefaultParagraphFont"/>
+    <w:uiPriority w:val="99"/>
+    <w:semiHidden/>
+    <w:unhideWhenUsed/>
+    <w:rsid w:val="00433F7A"/>
+    <w:rPr>
+      <w:color w:val="605E5C"/>
+      <w:shd w:val="clear" w:color="auto" w:fill="E1DFDD"/>
+    </w:rPr>
+  </w:style>
 </w:styles>
 </file>
 

</xml_diff>